<commit_message>
Agile and Waterfall Best Practices
</commit_message>
<xml_diff>
--- a/Basics/Agile and Scrum.docx
+++ b/Basics/Agile and Scrum.docx
@@ -198,8 +198,8 @@
         </w:rPr>
       </w:pPr>
       <w:r>
-        <w:object w:dxaOrig="8747" w:dyaOrig="4920">
-          <v:rect xmlns:o="urn:schemas-microsoft-com:office:office" xmlns:v="urn:schemas-microsoft-com:vml" id="rectole0000000000" style="width:437.350000pt;height:246.000000pt" o:preferrelative="t" o:ole="">
+        <w:object w:dxaOrig="9050" w:dyaOrig="5102">
+          <v:rect xmlns:o="urn:schemas-microsoft-com:office:office" xmlns:v="urn:schemas-microsoft-com:vml" id="rectole0000000000" style="width:452.500000pt;height:255.100000pt" o:preferrelative="t" o:ole="">
             <o:lock v:ext="edit"/>
             <v:imagedata xmlns:r="http://schemas.openxmlformats.org/officeDocument/2006/relationships" r:id="docRId1" o:title=""/>
           </v:rect>
@@ -319,7 +319,6 @@
               <w:rPr>
                 <w:spacing w:val="0"/>
                 <w:position w:val="0"/>
-                <w:shd w:fill="auto" w:val="clear"/>
               </w:rPr>
             </w:pPr>
             <w:r>
@@ -360,7 +359,6 @@
               <w:rPr>
                 <w:spacing w:val="0"/>
                 <w:position w:val="0"/>
-                <w:shd w:fill="auto" w:val="clear"/>
               </w:rPr>
             </w:pPr>
             <w:r>
@@ -407,7 +405,6 @@
               <w:rPr>
                 <w:spacing w:val="0"/>
                 <w:position w:val="0"/>
-                <w:shd w:fill="auto" w:val="clear"/>
               </w:rPr>
             </w:pPr>
             <w:r>
@@ -448,7 +445,6 @@
               <w:rPr>
                 <w:spacing w:val="0"/>
                 <w:position w:val="0"/>
-                <w:shd w:fill="auto" w:val="clear"/>
               </w:rPr>
             </w:pPr>
             <w:r>
@@ -488,7 +484,6 @@
               <w:rPr>
                 <w:spacing w:val="0"/>
                 <w:position w:val="0"/>
-                <w:shd w:fill="auto" w:val="clear"/>
               </w:rPr>
             </w:pPr>
             <w:r>
@@ -534,7 +529,6 @@
               <w:rPr>
                 <w:spacing w:val="0"/>
                 <w:position w:val="0"/>
-                <w:shd w:fill="auto" w:val="clear"/>
               </w:rPr>
             </w:pPr>
             <w:r>
@@ -575,7 +569,6 @@
               <w:rPr>
                 <w:spacing w:val="0"/>
                 <w:position w:val="0"/>
-                <w:shd w:fill="auto" w:val="clear"/>
               </w:rPr>
             </w:pPr>
             <w:r>
@@ -615,7 +608,6 @@
               <w:rPr>
                 <w:spacing w:val="0"/>
                 <w:position w:val="0"/>
-                <w:shd w:fill="auto" w:val="clear"/>
               </w:rPr>
             </w:pPr>
             <w:r>
@@ -661,7 +653,6 @@
               <w:rPr>
                 <w:spacing w:val="0"/>
                 <w:position w:val="0"/>
-                <w:shd w:fill="auto" w:val="clear"/>
               </w:rPr>
             </w:pPr>
             <w:r>
@@ -702,7 +693,6 @@
               <w:rPr>
                 <w:spacing w:val="0"/>
                 <w:position w:val="0"/>
-                <w:shd w:fill="auto" w:val="clear"/>
               </w:rPr>
             </w:pPr>
             <w:r>
@@ -742,7 +732,6 @@
               <w:rPr>
                 <w:spacing w:val="0"/>
                 <w:position w:val="0"/>
-                <w:shd w:fill="auto" w:val="clear"/>
               </w:rPr>
             </w:pPr>
             <w:r>
@@ -788,7 +777,6 @@
               <w:rPr>
                 <w:spacing w:val="0"/>
                 <w:position w:val="0"/>
-                <w:shd w:fill="auto" w:val="clear"/>
               </w:rPr>
             </w:pPr>
             <w:r>
@@ -829,7 +817,6 @@
               <w:rPr>
                 <w:spacing w:val="0"/>
                 <w:position w:val="0"/>
-                <w:shd w:fill="auto" w:val="clear"/>
               </w:rPr>
             </w:pPr>
             <w:r>
@@ -869,7 +856,6 @@
               <w:rPr>
                 <w:spacing w:val="0"/>
                 <w:position w:val="0"/>
-                <w:shd w:fill="auto" w:val="clear"/>
               </w:rPr>
             </w:pPr>
             <w:r>
@@ -915,7 +901,6 @@
               <w:rPr>
                 <w:spacing w:val="0"/>
                 <w:position w:val="0"/>
-                <w:shd w:fill="auto" w:val="clear"/>
               </w:rPr>
             </w:pPr>
             <w:r>
@@ -956,7 +941,6 @@
               <w:rPr>
                 <w:spacing w:val="0"/>
                 <w:position w:val="0"/>
-                <w:shd w:fill="auto" w:val="clear"/>
               </w:rPr>
             </w:pPr>
             <w:r>
@@ -996,7 +980,6 @@
               <w:rPr>
                 <w:spacing w:val="0"/>
                 <w:position w:val="0"/>
-                <w:shd w:fill="auto" w:val="clear"/>
               </w:rPr>
             </w:pPr>
             <w:r>
@@ -1126,7 +1109,6 @@
               <w:rPr>
                 <w:spacing w:val="0"/>
                 <w:position w:val="0"/>
-                <w:shd w:fill="auto" w:val="clear"/>
               </w:rPr>
             </w:pPr>
             <w:r>
@@ -1167,7 +1149,6 @@
               <w:rPr>
                 <w:spacing w:val="0"/>
                 <w:position w:val="0"/>
-                <w:shd w:fill="auto" w:val="clear"/>
               </w:rPr>
             </w:pPr>
             <w:r>
@@ -1214,7 +1195,6 @@
               <w:rPr>
                 <w:spacing w:val="0"/>
                 <w:position w:val="0"/>
-                <w:shd w:fill="auto" w:val="clear"/>
               </w:rPr>
             </w:pPr>
             <w:r>
@@ -1251,7 +1231,7 @@
             <w:pPr>
               <w:numPr>
                 <w:ilvl w:val="0"/>
-                <w:numId w:val="28"/>
+                <w:numId w:val="30"/>
               </w:numPr>
               <w:spacing w:before="0" w:after="0" w:line="240"/>
               <w:ind w:right="0" w:left="720" w:hanging="360"/>
@@ -1281,7 +1261,7 @@
             <w:pPr>
               <w:numPr>
                 <w:ilvl w:val="0"/>
-                <w:numId w:val="28"/>
+                <w:numId w:val="30"/>
               </w:numPr>
               <w:spacing w:before="0" w:after="0" w:line="240"/>
               <w:ind w:right="0" w:left="720" w:hanging="360"/>
@@ -1311,7 +1291,7 @@
             <w:pPr>
               <w:numPr>
                 <w:ilvl w:val="0"/>
-                <w:numId w:val="28"/>
+                <w:numId w:val="30"/>
               </w:numPr>
               <w:spacing w:before="0" w:after="0" w:line="240"/>
               <w:ind w:right="0" w:left="720" w:hanging="360"/>
@@ -1319,7 +1299,6 @@
               <w:rPr>
                 <w:spacing w:val="0"/>
                 <w:position w:val="0"/>
-                <w:shd w:fill="auto" w:val="clear"/>
               </w:rPr>
             </w:pPr>
             <w:r>
@@ -1355,7 +1334,7 @@
             <w:pPr>
               <w:numPr>
                 <w:ilvl w:val="0"/>
-                <w:numId w:val="28"/>
+                <w:numId w:val="30"/>
               </w:numPr>
               <w:spacing w:before="0" w:after="0" w:line="240"/>
               <w:ind w:right="0" w:left="720" w:hanging="360"/>
@@ -1385,7 +1364,7 @@
             <w:pPr>
               <w:numPr>
                 <w:ilvl w:val="0"/>
-                <w:numId w:val="28"/>
+                <w:numId w:val="30"/>
               </w:numPr>
               <w:spacing w:before="0" w:after="0" w:line="240"/>
               <w:ind w:right="0" w:left="720" w:hanging="360"/>
@@ -1393,7 +1372,6 @@
               <w:rPr>
                 <w:spacing w:val="0"/>
                 <w:position w:val="0"/>
-                <w:shd w:fill="auto" w:val="clear"/>
               </w:rPr>
             </w:pPr>
             <w:r>
@@ -1439,7 +1417,6 @@
               <w:rPr>
                 <w:spacing w:val="0"/>
                 <w:position w:val="0"/>
-                <w:shd w:fill="auto" w:val="clear"/>
               </w:rPr>
             </w:pPr>
             <w:r>
@@ -1476,7 +1453,7 @@
             <w:pPr>
               <w:numPr>
                 <w:ilvl w:val="0"/>
-                <w:numId w:val="31"/>
+                <w:numId w:val="33"/>
               </w:numPr>
               <w:spacing w:before="0" w:after="0" w:line="240"/>
               <w:ind w:right="0" w:left="720" w:hanging="360"/>
@@ -1506,7 +1483,7 @@
             <w:pPr>
               <w:numPr>
                 <w:ilvl w:val="0"/>
-                <w:numId w:val="31"/>
+                <w:numId w:val="33"/>
               </w:numPr>
               <w:spacing w:before="0" w:after="0" w:line="240"/>
               <w:ind w:right="0" w:left="720" w:hanging="360"/>
@@ -1536,7 +1513,7 @@
             <w:pPr>
               <w:numPr>
                 <w:ilvl w:val="0"/>
-                <w:numId w:val="31"/>
+                <w:numId w:val="33"/>
               </w:numPr>
               <w:spacing w:before="0" w:after="0" w:line="240"/>
               <w:ind w:right="0" w:left="720" w:hanging="360"/>
@@ -1544,7 +1521,6 @@
               <w:rPr>
                 <w:spacing w:val="0"/>
                 <w:position w:val="0"/>
-                <w:shd w:fill="auto" w:val="clear"/>
               </w:rPr>
             </w:pPr>
             <w:r>
@@ -1580,7 +1556,7 @@
             <w:pPr>
               <w:numPr>
                 <w:ilvl w:val="0"/>
-                <w:numId w:val="31"/>
+                <w:numId w:val="33"/>
               </w:numPr>
               <w:spacing w:before="0" w:after="0" w:line="240"/>
               <w:ind w:right="0" w:left="720" w:hanging="360"/>
@@ -1610,7 +1586,7 @@
             <w:pPr>
               <w:numPr>
                 <w:ilvl w:val="0"/>
-                <w:numId w:val="31"/>
+                <w:numId w:val="33"/>
               </w:numPr>
               <w:spacing w:before="0" w:after="0" w:line="240"/>
               <w:ind w:right="0" w:left="720" w:hanging="360"/>
@@ -1640,7 +1616,7 @@
             <w:pPr>
               <w:numPr>
                 <w:ilvl w:val="0"/>
-                <w:numId w:val="31"/>
+                <w:numId w:val="33"/>
               </w:numPr>
               <w:spacing w:before="0" w:after="0" w:line="240"/>
               <w:ind w:right="0" w:left="720" w:hanging="360"/>
@@ -1670,7 +1646,7 @@
             <w:pPr>
               <w:numPr>
                 <w:ilvl w:val="0"/>
-                <w:numId w:val="31"/>
+                <w:numId w:val="33"/>
               </w:numPr>
               <w:spacing w:before="0" w:after="0" w:line="240"/>
               <w:ind w:right="0" w:left="720" w:hanging="360"/>
@@ -1678,7 +1654,6 @@
               <w:rPr>
                 <w:spacing w:val="0"/>
                 <w:position w:val="0"/>
-                <w:shd w:fill="auto" w:val="clear"/>
               </w:rPr>
             </w:pPr>
             <w:r>
@@ -1807,7 +1782,6 @@
               <w:rPr>
                 <w:spacing w:val="0"/>
                 <w:position w:val="0"/>
-                <w:shd w:fill="auto" w:val="clear"/>
               </w:rPr>
             </w:pPr>
             <w:r>
@@ -1848,7 +1822,6 @@
               <w:rPr>
                 <w:spacing w:val="0"/>
                 <w:position w:val="0"/>
-                <w:shd w:fill="auto" w:val="clear"/>
               </w:rPr>
             </w:pPr>
             <w:r>
@@ -1895,7 +1868,6 @@
               <w:rPr>
                 <w:spacing w:val="0"/>
                 <w:position w:val="0"/>
-                <w:shd w:fill="auto" w:val="clear"/>
               </w:rPr>
             </w:pPr>
             <w:r>
@@ -1935,7 +1907,6 @@
               <w:rPr>
                 <w:spacing w:val="0"/>
                 <w:position w:val="0"/>
-                <w:shd w:fill="auto" w:val="clear"/>
               </w:rPr>
             </w:pPr>
             <w:r>
@@ -1981,7 +1952,6 @@
               <w:rPr>
                 <w:spacing w:val="0"/>
                 <w:position w:val="0"/>
-                <w:shd w:fill="auto" w:val="clear"/>
               </w:rPr>
             </w:pPr>
             <w:r>
@@ -2021,7 +1991,6 @@
               <w:rPr>
                 <w:spacing w:val="0"/>
                 <w:position w:val="0"/>
-                <w:shd w:fill="auto" w:val="clear"/>
               </w:rPr>
             </w:pPr>
             <w:r>
@@ -2070,7 +2039,6 @@
               <w:rPr>
                 <w:spacing w:val="0"/>
                 <w:position w:val="0"/>
-                <w:shd w:fill="auto" w:val="clear"/>
               </w:rPr>
             </w:pPr>
             <w:r>
@@ -2110,7 +2078,6 @@
               <w:rPr>
                 <w:spacing w:val="0"/>
                 <w:position w:val="0"/>
-                <w:shd w:fill="auto" w:val="clear"/>
               </w:rPr>
             </w:pPr>
             <w:r>
@@ -2128,6 +2095,451 @@
         </w:tc>
       </w:tr>
     </w:tbl>
+    <w:p>
+      <w:pPr>
+        <w:spacing w:before="0" w:after="0" w:line="276"/>
+        <w:ind w:right="0" w:left="0" w:firstLine="0"/>
+        <w:jc w:val="left"/>
+        <w:rPr>
+          <w:rFonts w:ascii="Times New Roman" w:hAnsi="Times New Roman" w:cs="Times New Roman" w:eastAsia="Times New Roman"/>
+          <w:color w:val="1D1C1D"/>
+          <w:spacing w:val="0"/>
+          <w:position w:val="0"/>
+          <w:sz w:val="26"/>
+          <w:shd w:fill="auto" w:val="clear"/>
+        </w:rPr>
+      </w:pPr>
+    </w:p>
+    <w:p>
+      <w:pPr>
+        <w:spacing w:before="0" w:after="0" w:line="240"/>
+        <w:ind w:right="0" w:left="0" w:firstLine="0"/>
+        <w:jc w:val="left"/>
+        <w:rPr>
+          <w:rFonts w:ascii="Times New Roman" w:hAnsi="Times New Roman" w:cs="Times New Roman" w:eastAsia="Times New Roman"/>
+          <w:color w:val="1D1C1D"/>
+          <w:spacing w:val="0"/>
+          <w:position w:val="0"/>
+          <w:sz w:val="26"/>
+          <w:shd w:fill="auto" w:val="clear"/>
+        </w:rPr>
+      </w:pPr>
+      <w:r>
+        <w:object w:dxaOrig="8640" w:dyaOrig="4860">
+          <v:rect xmlns:o="urn:schemas-microsoft-com:office:office" xmlns:v="urn:schemas-microsoft-com:vml" id="rectole0000000001" style="width:432.000000pt;height:243.000000pt" o:preferrelative="t" o:ole="">
+            <o:lock v:ext="edit"/>
+            <v:imagedata xmlns:r="http://schemas.openxmlformats.org/officeDocument/2006/relationships" r:id="docRId3" o:title=""/>
+          </v:rect>
+          <o:OLEObject xmlns:r="http://schemas.openxmlformats.org/officeDocument/2006/relationships" xmlns:o="urn:schemas-microsoft-com:office:office" Type="Embed" ProgID="StaticMetafile" DrawAspect="Content" ObjectID="0000000001" ShapeID="rectole0000000001" r:id="docRId2"/>
+        </w:object>
+      </w:r>
+    </w:p>
+    <w:p>
+      <w:pPr>
+        <w:spacing w:before="0" w:after="0" w:line="240"/>
+        <w:ind w:right="0" w:left="0" w:firstLine="0"/>
+        <w:jc w:val="left"/>
+        <w:rPr>
+          <w:rFonts w:ascii="Times New Roman" w:hAnsi="Times New Roman" w:cs="Times New Roman" w:eastAsia="Times New Roman"/>
+          <w:color w:val="1D1C1D"/>
+          <w:spacing w:val="0"/>
+          <w:position w:val="0"/>
+          <w:sz w:val="26"/>
+          <w:shd w:fill="auto" w:val="clear"/>
+        </w:rPr>
+      </w:pPr>
+    </w:p>
+    <w:p>
+      <w:pPr>
+        <w:spacing w:before="0" w:after="0" w:line="276"/>
+        <w:ind w:right="0" w:left="0" w:firstLine="0"/>
+        <w:jc w:val="left"/>
+        <w:rPr>
+          <w:rFonts w:ascii="Times New Roman" w:hAnsi="Times New Roman" w:cs="Times New Roman" w:eastAsia="Times New Roman"/>
+          <w:b/>
+          <w:color w:val="1D1C1D"/>
+          <w:spacing w:val="0"/>
+          <w:position w:val="0"/>
+          <w:sz w:val="26"/>
+          <w:shd w:fill="auto" w:val="clear"/>
+        </w:rPr>
+      </w:pPr>
+      <w:r>
+        <w:rPr>
+          <w:rFonts w:ascii="Times New Roman" w:hAnsi="Times New Roman" w:cs="Times New Roman" w:eastAsia="Times New Roman"/>
+          <w:b/>
+          <w:color w:val="1D1C1D"/>
+          <w:spacing w:val="0"/>
+          <w:position w:val="0"/>
+          <w:sz w:val="26"/>
+          <w:shd w:fill="auto" w:val="clear"/>
+        </w:rPr>
+        <w:t xml:space="preserve">Best Practices</w:t>
+      </w:r>
+    </w:p>
+    <w:p>
+      <w:pPr>
+        <w:spacing w:before="0" w:after="0" w:line="276"/>
+        <w:ind w:right="0" w:left="0" w:firstLine="0"/>
+        <w:jc w:val="left"/>
+        <w:rPr>
+          <w:rFonts w:ascii="Times New Roman" w:hAnsi="Times New Roman" w:cs="Times New Roman" w:eastAsia="Times New Roman"/>
+          <w:b/>
+          <w:color w:val="1D1C1D"/>
+          <w:spacing w:val="0"/>
+          <w:position w:val="0"/>
+          <w:sz w:val="26"/>
+          <w:shd w:fill="auto" w:val="clear"/>
+        </w:rPr>
+      </w:pPr>
+    </w:p>
+    <w:p>
+      <w:pPr>
+        <w:spacing w:before="0" w:after="0" w:line="276"/>
+        <w:ind w:right="0" w:left="0" w:firstLine="0"/>
+        <w:jc w:val="left"/>
+        <w:rPr>
+          <w:rFonts w:ascii="Times New Roman" w:hAnsi="Times New Roman" w:cs="Times New Roman" w:eastAsia="Times New Roman"/>
+          <w:b/>
+          <w:color w:val="1D1C1D"/>
+          <w:spacing w:val="0"/>
+          <w:position w:val="0"/>
+          <w:sz w:val="26"/>
+          <w:shd w:fill="auto" w:val="clear"/>
+        </w:rPr>
+      </w:pPr>
+      <w:r>
+        <w:rPr>
+          <w:rFonts w:ascii="Times New Roman" w:hAnsi="Times New Roman" w:cs="Times New Roman" w:eastAsia="Times New Roman"/>
+          <w:b/>
+          <w:color w:val="1D1C1D"/>
+          <w:spacing w:val="0"/>
+          <w:position w:val="0"/>
+          <w:sz w:val="26"/>
+          <w:shd w:fill="auto" w:val="clear"/>
+        </w:rPr>
+        <w:t xml:space="preserve">Agile Best Practices: </w:t>
+      </w:r>
+    </w:p>
+    <w:p>
+      <w:pPr>
+        <w:spacing w:before="0" w:after="0" w:line="276"/>
+        <w:ind w:right="0" w:left="0" w:firstLine="0"/>
+        <w:jc w:val="left"/>
+        <w:rPr>
+          <w:rFonts w:ascii="Times New Roman" w:hAnsi="Times New Roman" w:cs="Times New Roman" w:eastAsia="Times New Roman"/>
+          <w:color w:val="1D1C1D"/>
+          <w:spacing w:val="0"/>
+          <w:position w:val="0"/>
+          <w:sz w:val="26"/>
+          <w:shd w:fill="auto" w:val="clear"/>
+        </w:rPr>
+      </w:pPr>
+      <w:r>
+        <w:rPr>
+          <w:rFonts w:ascii="Times New Roman" w:hAnsi="Times New Roman" w:cs="Times New Roman" w:eastAsia="Times New Roman"/>
+          <w:color w:val="1D1C1D"/>
+          <w:spacing w:val="0"/>
+          <w:position w:val="0"/>
+          <w:sz w:val="26"/>
+          <w:shd w:fill="auto" w:val="clear"/>
+        </w:rPr>
+        <w:t xml:space="preserve">Use Scrum or Kanban for effective iteration management.</w:t>
+      </w:r>
+    </w:p>
+    <w:p>
+      <w:pPr>
+        <w:spacing w:before="0" w:after="0" w:line="276"/>
+        <w:ind w:right="0" w:left="0" w:firstLine="0"/>
+        <w:jc w:val="left"/>
+        <w:rPr>
+          <w:rFonts w:ascii="Times New Roman" w:hAnsi="Times New Roman" w:cs="Times New Roman" w:eastAsia="Times New Roman"/>
+          <w:color w:val="1D1C1D"/>
+          <w:spacing w:val="0"/>
+          <w:position w:val="0"/>
+          <w:sz w:val="26"/>
+          <w:shd w:fill="auto" w:val="clear"/>
+        </w:rPr>
+      </w:pPr>
+      <w:r>
+        <w:rPr>
+          <w:rFonts w:ascii="Times New Roman" w:hAnsi="Times New Roman" w:cs="Times New Roman" w:eastAsia="Times New Roman"/>
+          <w:color w:val="1D1C1D"/>
+          <w:spacing w:val="0"/>
+          <w:position w:val="0"/>
+          <w:sz w:val="26"/>
+          <w:shd w:fill="auto" w:val="clear"/>
+        </w:rPr>
+        <w:t xml:space="preserve">Engage stakeholders frequently for feedback.</w:t>
+      </w:r>
+    </w:p>
+    <w:p>
+      <w:pPr>
+        <w:spacing w:before="0" w:after="0" w:line="276"/>
+        <w:ind w:right="0" w:left="0" w:firstLine="0"/>
+        <w:jc w:val="left"/>
+        <w:rPr>
+          <w:rFonts w:ascii="Times New Roman" w:hAnsi="Times New Roman" w:cs="Times New Roman" w:eastAsia="Times New Roman"/>
+          <w:color w:val="1D1C1D"/>
+          <w:spacing w:val="0"/>
+          <w:position w:val="0"/>
+          <w:sz w:val="26"/>
+          <w:shd w:fill="auto" w:val="clear"/>
+        </w:rPr>
+      </w:pPr>
+      <w:r>
+        <w:rPr>
+          <w:rFonts w:ascii="Times New Roman" w:hAnsi="Times New Roman" w:cs="Times New Roman" w:eastAsia="Times New Roman"/>
+          <w:color w:val="1D1C1D"/>
+          <w:spacing w:val="0"/>
+          <w:position w:val="0"/>
+          <w:sz w:val="26"/>
+          <w:shd w:fill="auto" w:val="clear"/>
+        </w:rPr>
+        <w:t xml:space="preserve">Automate testing to speed up releases.</w:t>
+      </w:r>
+    </w:p>
+    <w:p>
+      <w:pPr>
+        <w:spacing w:before="0" w:after="0" w:line="276"/>
+        <w:ind w:right="0" w:left="0" w:firstLine="0"/>
+        <w:jc w:val="left"/>
+        <w:rPr>
+          <w:rFonts w:ascii="Times New Roman" w:hAnsi="Times New Roman" w:cs="Times New Roman" w:eastAsia="Times New Roman"/>
+          <w:color w:val="1D1C1D"/>
+          <w:spacing w:val="0"/>
+          <w:position w:val="0"/>
+          <w:sz w:val="26"/>
+          <w:shd w:fill="auto" w:val="clear"/>
+        </w:rPr>
+      </w:pPr>
+      <w:r>
+        <w:rPr>
+          <w:rFonts w:ascii="Times New Roman" w:hAnsi="Times New Roman" w:cs="Times New Roman" w:eastAsia="Times New Roman"/>
+          <w:color w:val="1D1C1D"/>
+          <w:spacing w:val="0"/>
+          <w:position w:val="0"/>
+          <w:sz w:val="26"/>
+          <w:shd w:fill="auto" w:val="clear"/>
+        </w:rPr>
+        <w:t xml:space="preserve">Prioritise user stories using the backlog.</w:t>
+      </w:r>
+    </w:p>
+    <w:p>
+      <w:pPr>
+        <w:spacing w:before="0" w:after="0" w:line="276"/>
+        <w:ind w:right="0" w:left="0" w:firstLine="0"/>
+        <w:jc w:val="left"/>
+        <w:rPr>
+          <w:rFonts w:ascii="Times New Roman" w:hAnsi="Times New Roman" w:cs="Times New Roman" w:eastAsia="Times New Roman"/>
+          <w:color w:val="1D1C1D"/>
+          <w:spacing w:val="0"/>
+          <w:position w:val="0"/>
+          <w:sz w:val="26"/>
+          <w:shd w:fill="auto" w:val="clear"/>
+        </w:rPr>
+      </w:pPr>
+      <w:r>
+        <w:rPr>
+          <w:rFonts w:ascii="Times New Roman" w:hAnsi="Times New Roman" w:cs="Times New Roman" w:eastAsia="Times New Roman"/>
+          <w:color w:val="1D1C1D"/>
+          <w:spacing w:val="0"/>
+          <w:position w:val="0"/>
+          <w:sz w:val="26"/>
+          <w:shd w:fill="auto" w:val="clear"/>
+        </w:rPr>
+        <w:t xml:space="preserve">Conduct daily stand-up meetings for better collaboration.</w:t>
+      </w:r>
+    </w:p>
+    <w:p>
+      <w:pPr>
+        <w:spacing w:before="0" w:after="0" w:line="276"/>
+        <w:ind w:right="0" w:left="0" w:firstLine="0"/>
+        <w:jc w:val="left"/>
+        <w:rPr>
+          <w:rFonts w:ascii="Times New Roman" w:hAnsi="Times New Roman" w:cs="Times New Roman" w:eastAsia="Times New Roman"/>
+          <w:b/>
+          <w:color w:val="1D1C1D"/>
+          <w:spacing w:val="0"/>
+          <w:position w:val="0"/>
+          <w:sz w:val="26"/>
+          <w:shd w:fill="auto" w:val="clear"/>
+        </w:rPr>
+      </w:pPr>
+    </w:p>
+    <w:p>
+      <w:pPr>
+        <w:spacing w:before="0" w:after="0" w:line="276"/>
+        <w:ind w:right="0" w:left="0" w:firstLine="0"/>
+        <w:jc w:val="left"/>
+        <w:rPr>
+          <w:rFonts w:ascii="Times New Roman" w:hAnsi="Times New Roman" w:cs="Times New Roman" w:eastAsia="Times New Roman"/>
+          <w:b/>
+          <w:color w:val="1D1C1D"/>
+          <w:spacing w:val="0"/>
+          <w:position w:val="0"/>
+          <w:sz w:val="26"/>
+          <w:shd w:fill="auto" w:val="clear"/>
+        </w:rPr>
+      </w:pPr>
+      <w:r>
+        <w:rPr>
+          <w:rFonts w:ascii="Times New Roman" w:hAnsi="Times New Roman" w:cs="Times New Roman" w:eastAsia="Times New Roman"/>
+          <w:b/>
+          <w:color w:val="1D1C1D"/>
+          <w:spacing w:val="0"/>
+          <w:position w:val="0"/>
+          <w:sz w:val="26"/>
+          <w:shd w:fill="auto" w:val="clear"/>
+        </w:rPr>
+        <w:t xml:space="preserve">Waterfall Best Practices</w:t>
+      </w:r>
+    </w:p>
+    <w:p>
+      <w:pPr>
+        <w:spacing w:before="0" w:after="0" w:line="276"/>
+        <w:ind w:right="0" w:left="0" w:firstLine="0"/>
+        <w:jc w:val="left"/>
+        <w:rPr>
+          <w:rFonts w:ascii="Times New Roman" w:hAnsi="Times New Roman" w:cs="Times New Roman" w:eastAsia="Times New Roman"/>
+          <w:color w:val="1D1C1D"/>
+          <w:spacing w:val="0"/>
+          <w:position w:val="0"/>
+          <w:sz w:val="26"/>
+          <w:shd w:fill="auto" w:val="clear"/>
+        </w:rPr>
+      </w:pPr>
+      <w:r>
+        <w:rPr>
+          <w:rFonts w:ascii="Times New Roman" w:hAnsi="Times New Roman" w:cs="Times New Roman" w:eastAsia="Times New Roman"/>
+          <w:color w:val="1D1C1D"/>
+          <w:spacing w:val="0"/>
+          <w:position w:val="0"/>
+          <w:sz w:val="26"/>
+          <w:shd w:fill="auto" w:val="clear"/>
+        </w:rPr>
+        <w:t xml:space="preserve">Define all project requirements clearly before development.</w:t>
+      </w:r>
+    </w:p>
+    <w:p>
+      <w:pPr>
+        <w:spacing w:before="0" w:after="0" w:line="276"/>
+        <w:ind w:right="0" w:left="0" w:firstLine="0"/>
+        <w:jc w:val="left"/>
+        <w:rPr>
+          <w:rFonts w:ascii="Times New Roman" w:hAnsi="Times New Roman" w:cs="Times New Roman" w:eastAsia="Times New Roman"/>
+          <w:color w:val="1D1C1D"/>
+          <w:spacing w:val="0"/>
+          <w:position w:val="0"/>
+          <w:sz w:val="26"/>
+          <w:shd w:fill="auto" w:val="clear"/>
+        </w:rPr>
+      </w:pPr>
+      <w:r>
+        <w:rPr>
+          <w:rFonts w:ascii="Times New Roman" w:hAnsi="Times New Roman" w:cs="Times New Roman" w:eastAsia="Times New Roman"/>
+          <w:color w:val="1D1C1D"/>
+          <w:spacing w:val="0"/>
+          <w:position w:val="0"/>
+          <w:sz w:val="26"/>
+          <w:shd w:fill="auto" w:val="clear"/>
+        </w:rPr>
+        <w:t xml:space="preserve">Create detailed documentation at each phase.</w:t>
+      </w:r>
+    </w:p>
+    <w:p>
+      <w:pPr>
+        <w:spacing w:before="0" w:after="0" w:line="276"/>
+        <w:ind w:right="0" w:left="0" w:firstLine="0"/>
+        <w:jc w:val="left"/>
+        <w:rPr>
+          <w:rFonts w:ascii="Times New Roman" w:hAnsi="Times New Roman" w:cs="Times New Roman" w:eastAsia="Times New Roman"/>
+          <w:color w:val="1D1C1D"/>
+          <w:spacing w:val="0"/>
+          <w:position w:val="0"/>
+          <w:sz w:val="26"/>
+          <w:shd w:fill="auto" w:val="clear"/>
+        </w:rPr>
+      </w:pPr>
+      <w:r>
+        <w:rPr>
+          <w:rFonts w:ascii="Times New Roman" w:hAnsi="Times New Roman" w:cs="Times New Roman" w:eastAsia="Times New Roman"/>
+          <w:color w:val="1D1C1D"/>
+          <w:spacing w:val="0"/>
+          <w:position w:val="0"/>
+          <w:sz w:val="26"/>
+          <w:shd w:fill="auto" w:val="clear"/>
+        </w:rPr>
+        <w:t xml:space="preserve">Follow strict milestone tracking.</w:t>
+      </w:r>
+    </w:p>
+    <w:p>
+      <w:pPr>
+        <w:spacing w:before="0" w:after="0" w:line="276"/>
+        <w:ind w:right="0" w:left="0" w:firstLine="0"/>
+        <w:jc w:val="left"/>
+        <w:rPr>
+          <w:rFonts w:ascii="Times New Roman" w:hAnsi="Times New Roman" w:cs="Times New Roman" w:eastAsia="Times New Roman"/>
+          <w:color w:val="1D1C1D"/>
+          <w:spacing w:val="0"/>
+          <w:position w:val="0"/>
+          <w:sz w:val="26"/>
+          <w:shd w:fill="auto" w:val="clear"/>
+        </w:rPr>
+      </w:pPr>
+      <w:r>
+        <w:rPr>
+          <w:rFonts w:ascii="Times New Roman" w:hAnsi="Times New Roman" w:cs="Times New Roman" w:eastAsia="Times New Roman"/>
+          <w:color w:val="1D1C1D"/>
+          <w:spacing w:val="0"/>
+          <w:position w:val="0"/>
+          <w:sz w:val="26"/>
+          <w:shd w:fill="auto" w:val="clear"/>
+        </w:rPr>
+        <w:t xml:space="preserve">Conduct thorough testing before deployment.</w:t>
+      </w:r>
+    </w:p>
+    <w:p>
+      <w:pPr>
+        <w:spacing w:before="0" w:after="0" w:line="276"/>
+        <w:ind w:right="0" w:left="0" w:firstLine="0"/>
+        <w:jc w:val="left"/>
+        <w:rPr>
+          <w:rFonts w:ascii="Times New Roman" w:hAnsi="Times New Roman" w:cs="Times New Roman" w:eastAsia="Times New Roman"/>
+          <w:color w:val="1D1C1D"/>
+          <w:spacing w:val="0"/>
+          <w:position w:val="0"/>
+          <w:sz w:val="26"/>
+          <w:shd w:fill="auto" w:val="clear"/>
+        </w:rPr>
+      </w:pPr>
+      <w:r>
+        <w:rPr>
+          <w:rFonts w:ascii="Times New Roman" w:hAnsi="Times New Roman" w:cs="Times New Roman" w:eastAsia="Times New Roman"/>
+          <w:color w:val="1D1C1D"/>
+          <w:spacing w:val="0"/>
+          <w:position w:val="0"/>
+          <w:sz w:val="26"/>
+          <w:shd w:fill="auto" w:val="clear"/>
+        </w:rPr>
+        <w:t xml:space="preserve">Use project management tools for tracking phases.</w:t>
+      </w:r>
+    </w:p>
+    <w:p>
+      <w:pPr>
+        <w:spacing w:before="0" w:after="0" w:line="240"/>
+        <w:ind w:right="0" w:left="0" w:firstLine="0"/>
+        <w:jc w:val="left"/>
+        <w:rPr>
+          <w:rFonts w:ascii="Times New Roman" w:hAnsi="Times New Roman" w:cs="Times New Roman" w:eastAsia="Times New Roman"/>
+          <w:color w:val="1D1C1D"/>
+          <w:spacing w:val="0"/>
+          <w:position w:val="0"/>
+          <w:sz w:val="26"/>
+          <w:shd w:fill="auto" w:val="clear"/>
+        </w:rPr>
+      </w:pPr>
+    </w:p>
     <w:p>
       <w:pPr>
         <w:spacing w:before="0" w:after="0" w:line="276"/>
@@ -2163,10 +2575,10 @@
       <w:lvlText w:val="•"/>
     </w:lvl>
   </w:abstractNum>
-  <w:num w:numId="28">
+  <w:num w:numId="30">
     <w:abstractNumId w:val="6"/>
   </w:num>
-  <w:num w:numId="31">
+  <w:num w:numId="33">
     <w:abstractNumId w:val="0"/>
   </w:num>
 </w:numbering>

</xml_diff>